<commit_message>
Engenharia - Definição de nivel de issues no bitBucket
</commit_message>
<xml_diff>
--- a/Engenharia/Padrão do Projeto.docx
+++ b/Engenharia/Padrão do Projeto.docx
@@ -1,10 +1,9 @@
 
 <file path=word/document.xml><?xml version="1.0" encoding="utf-8"?>
-<w:document xmlns:o="urn:schemas-microsoft-com:office:office" xmlns:r="http://schemas.openxmlformats.org/officeDocument/2006/relationships" xmlns:v="urn:schemas-microsoft-com:vml" xmlns:w="http://schemas.openxmlformats.org/wordprocessingml/2006/main" xmlns:w10="urn:schemas-microsoft-com:office:word" xmlns:wp="http://schemas.openxmlformats.org/drawingml/2006/wordprocessingDrawing" xmlns:wps="http://schemas.microsoft.com/office/word/2010/wordprocessingShape" xmlns:wpg="http://schemas.microsoft.com/office/word/2010/wordprocessingGroup" xmlns:mc="http://schemas.openxmlformats.org/markup-compatibility/2006" xmlns:wp14="http://schemas.microsoft.com/office/word/2010/wordprocessingDrawing" xmlns:w14="http://schemas.microsoft.com/office/word/2010/wordml" mc:Ignorable="w14 wp14">
+<w:document xmlns:wpc="http://schemas.microsoft.com/office/word/2010/wordprocessingCanvas" xmlns:mc="http://schemas.openxmlformats.org/markup-compatibility/2006" xmlns:o="urn:schemas-microsoft-com:office:office" xmlns:r="http://schemas.openxmlformats.org/officeDocument/2006/relationships" xmlns:m="http://schemas.openxmlformats.org/officeDocument/2006/math" xmlns:v="urn:schemas-microsoft-com:vml" xmlns:wp14="http://schemas.microsoft.com/office/word/2010/wordprocessingDrawing" xmlns:wp="http://schemas.openxmlformats.org/drawingml/2006/wordprocessingDrawing" xmlns:w10="urn:schemas-microsoft-com:office:word" xmlns:w="http://schemas.openxmlformats.org/wordprocessingml/2006/main" xmlns:w14="http://schemas.microsoft.com/office/word/2010/wordml" xmlns:wpg="http://schemas.microsoft.com/office/word/2010/wordprocessingGroup" xmlns:wpi="http://schemas.microsoft.com/office/word/2010/wordprocessingInk" xmlns:wne="http://schemas.microsoft.com/office/word/2006/wordml" xmlns:wps="http://schemas.microsoft.com/office/word/2010/wordprocessingShape" mc:Ignorable="w14 wp14">
   <w:body>
     <w:p>
       <w:pPr>
-        <w:pStyle w:val="Normal"/>
         <w:pBdr>
           <w:bottom w:val="double" w:sz="6" w:space="1" w:color="00000A"/>
         </w:pBdr>
@@ -12,18 +11,11 @@
           <w:lang w:val="pt-BR"/>
         </w:rPr>
       </w:pPr>
-      <w:r>
-        <w:rPr>
-          <w:lang w:val="pt-BR"/>
-        </w:rPr>
-      </w:r>
-    </w:p>
-    <w:p>
-      <w:pPr>
-        <w:pStyle w:val="Normal"/>
+    </w:p>
+    <w:p>
+      <w:pPr>
         <w:jc w:val="center"/>
         <w:rPr>
-          <w:b/>
           <w:b/>
           <w:lang w:val="pt-BR"/>
         </w:rPr>
@@ -40,7 +32,6 @@
     </w:p>
     <w:p>
       <w:pPr>
-        <w:pStyle w:val="Normal"/>
         <w:rPr>
           <w:lang w:val="pt-BR"/>
         </w:rPr>
@@ -61,7 +52,6 @@
     </w:p>
     <w:p>
       <w:pPr>
-        <w:pStyle w:val="Normal"/>
         <w:rPr>
           <w:lang w:val="pt-BR"/>
         </w:rPr>
@@ -82,7 +72,6 @@
     </w:p>
     <w:p>
       <w:pPr>
-        <w:pStyle w:val="Normal"/>
         <w:rPr>
           <w:lang w:val="pt-BR"/>
         </w:rPr>
@@ -103,11 +92,9 @@
     </w:p>
     <w:p>
       <w:pPr>
-        <w:pStyle w:val="Normal"/>
         <w:pBdr>
           <w:bottom w:val="double" w:sz="6" w:space="1" w:color="00000A"/>
         </w:pBdr>
-        <w:rPr/>
       </w:pPr>
       <w:r>
         <w:rPr>
@@ -125,7 +112,6 @@
     </w:p>
     <w:p>
       <w:pPr>
-        <w:pStyle w:val="Normal"/>
         <w:pBdr>
           <w:bottom w:val="double" w:sz="6" w:space="1" w:color="00000A"/>
         </w:pBdr>
@@ -133,18 +119,11 @@
           <w:lang w:val="pt-BR"/>
         </w:rPr>
       </w:pPr>
-      <w:r>
-        <w:rPr>
-          <w:lang w:val="pt-BR"/>
-        </w:rPr>
-      </w:r>
-    </w:p>
-    <w:p>
-      <w:pPr>
-        <w:pStyle w:val="Normal"/>
+    </w:p>
+    <w:p>
+      <w:pPr>
         <w:jc w:val="center"/>
         <w:rPr>
-          <w:b/>
           <w:b/>
           <w:lang w:val="pt-BR"/>
         </w:rPr>
@@ -160,10 +139,6 @@
       </w:r>
     </w:p>
     <w:p>
-      <w:pPr>
-        <w:pStyle w:val="Normal"/>
-        <w:rPr/>
-      </w:pPr>
       <w:r>
         <w:rPr>
           <w:b/>
@@ -179,10 +154,6 @@
       </w:r>
     </w:p>
     <w:p>
-      <w:pPr>
-        <w:pStyle w:val="Normal"/>
-        <w:rPr/>
-      </w:pPr>
       <w:r>
         <w:rPr>
           <w:lang w:val="pt-BR"/>
@@ -191,10 +162,6 @@
       </w:r>
     </w:p>
     <w:p>
-      <w:pPr>
-        <w:pStyle w:val="Normal"/>
-        <w:rPr/>
-      </w:pPr>
       <w:r>
         <w:rPr>
           <w:lang w:val="pt-BR"/>
@@ -218,9 +185,7 @@
     </w:p>
     <w:p>
       <w:pPr>
-        <w:pStyle w:val="Normal"/>
-        <w:ind w:left="720" w:hanging="0"/>
-        <w:rPr/>
+        <w:ind w:left="720"/>
       </w:pPr>
       <w:r>
         <w:rPr>
@@ -239,12 +204,10 @@
     </w:p>
     <w:p>
       <w:pPr>
-        <w:pStyle w:val="Normal"/>
         <w:pBdr>
           <w:bottom w:val="double" w:sz="6" w:space="1" w:color="00000A"/>
         </w:pBdr>
-        <w:ind w:left="720" w:hanging="0"/>
-        <w:rPr/>
+        <w:ind w:left="720"/>
       </w:pPr>
       <w:r>
         <w:rPr>
@@ -263,15 +226,10 @@
     </w:p>
     <w:p>
       <w:pPr>
-        <w:pStyle w:val="Normal"/>
         <w:pBdr>
           <w:bottom w:val="double" w:sz="6" w:space="1" w:color="00000A"/>
         </w:pBdr>
-        <w:ind w:left="0" w:hanging="0"/>
-        <w:rPr/>
-      </w:pPr>
-      <w:bookmarkStart w:id="0" w:name="_GoBack"/>
-      <w:bookmarkEnd w:id="0"/>
+      </w:pPr>
       <w:r>
         <w:rPr>
           <w:b/>
@@ -289,12 +247,9 @@
     </w:p>
     <w:p>
       <w:pPr>
-        <w:pStyle w:val="Normal"/>
         <w:pBdr>
           <w:bottom w:val="double" w:sz="6" w:space="1" w:color="00000A"/>
         </w:pBdr>
-        <w:ind w:left="0" w:hanging="0"/>
-        <w:rPr/>
       </w:pPr>
       <w:r>
         <w:rPr>
@@ -313,13 +268,10 @@
     </w:p>
     <w:p>
       <w:pPr>
-        <w:pStyle w:val="Normal"/>
-        <w:widowControl/>
-        <w:suppressAutoHyphens w:val="true"/>
-        <w:bidi w:val="0"/>
-        <w:spacing w:lineRule="auto" w:line="276" w:before="0" w:after="200"/>
-        <w:jc w:val="left"/>
-        <w:rPr/>
+        <w:rPr>
+          <w:b/>
+          <w:lang w:val="pt-BR"/>
+        </w:rPr>
       </w:pPr>
       <w:r>
         <w:rPr>
@@ -329,38 +281,164 @@
         <w:t>Soltar Releases no final de cada Sprint</w:t>
       </w:r>
     </w:p>
+    <w:p>
+      <w:pPr>
+        <w:rPr>
+          <w:b/>
+          <w:lang w:val="pt-BR"/>
+        </w:rPr>
+      </w:pPr>
+    </w:p>
+    <w:p>
+      <w:pPr>
+        <w:rPr>
+          <w:b/>
+          <w:lang w:val="pt-BR"/>
+        </w:rPr>
+      </w:pPr>
+      <w:r>
+        <w:rPr>
+          <w:b/>
+          <w:lang w:val="pt-BR"/>
+        </w:rPr>
+        <w:t>Issues no BitBucket</w:t>
+      </w:r>
+      <w:r>
+        <w:rPr>
+          <w:b/>
+          <w:lang w:val="pt-BR"/>
+        </w:rPr>
+        <w:t xml:space="preserve"> 115</w:t>
+      </w:r>
+    </w:p>
+    <w:p>
+      <w:pPr>
+        <w:rPr>
+          <w:lang w:val="pt-BR"/>
+        </w:rPr>
+      </w:pPr>
+      <w:r>
+        <w:rPr>
+          <w:lang w:val="pt-BR"/>
+        </w:rPr>
+        <w:t xml:space="preserve">Trivial – Impacto muito baixo, algo como posição de elemento, falta de assento em palavra, nome de botão, </w:t>
+      </w:r>
+      <w:bookmarkStart w:id="0" w:name="_GoBack"/>
+      <w:bookmarkEnd w:id="0"/>
+      <w:r>
+        <w:rPr>
+          <w:lang w:val="pt-BR"/>
+        </w:rPr>
+        <w:t>etc.</w:t>
+      </w:r>
+    </w:p>
+    <w:p>
+      <w:pPr>
+        <w:rPr>
+          <w:lang w:val="pt-BR"/>
+        </w:rPr>
+      </w:pPr>
+      <w:r>
+        <w:rPr>
+          <w:lang w:val="pt-BR"/>
+        </w:rPr>
+        <w:t xml:space="preserve">Minor – </w:t>
+      </w:r>
+      <w:r>
+        <w:rPr>
+          <w:lang w:val="pt-BR"/>
+        </w:rPr>
+        <w:t>Impacta no sistema MAS tem prioridade baixa e pode ser postergado se houver alguma issue de maior prioridade.</w:t>
+      </w:r>
+    </w:p>
+    <w:p>
+      <w:pPr>
+        <w:rPr>
+          <w:lang w:val="pt-BR"/>
+        </w:rPr>
+      </w:pPr>
+      <w:r>
+        <w:rPr>
+          <w:lang w:val="pt-BR"/>
+        </w:rPr>
+        <w:t xml:space="preserve">Major – </w:t>
+      </w:r>
+      <w:r>
+        <w:rPr>
+          <w:lang w:val="pt-BR"/>
+        </w:rPr>
+        <w:t>Impacta em uma forma grave no sistema, MAS não afeta sua execução.</w:t>
+      </w:r>
+    </w:p>
+    <w:p>
+      <w:pPr>
+        <w:rPr>
+          <w:lang w:val="pt-BR"/>
+        </w:rPr>
+      </w:pPr>
+      <w:r>
+        <w:rPr>
+          <w:lang w:val="pt-BR"/>
+        </w:rPr>
+        <w:t>Critical –</w:t>
+      </w:r>
+      <w:r>
+        <w:rPr>
+          <w:lang w:val="pt-BR"/>
+        </w:rPr>
+        <w:t xml:space="preserve"> Afeta TODA a Regra de Negocio, impedindo a entrega do Sprint.</w:t>
+      </w:r>
+    </w:p>
+    <w:p>
+      <w:pPr>
+        <w:rPr>
+          <w:lang w:val="pt-BR"/>
+        </w:rPr>
+      </w:pPr>
+      <w:r>
+        <w:rPr>
+          <w:lang w:val="pt-BR"/>
+        </w:rPr>
+        <w:t xml:space="preserve">Blocker – </w:t>
+      </w:r>
+      <w:r>
+        <w:rPr>
+          <w:lang w:val="pt-BR"/>
+        </w:rPr>
+        <w:t>Bloqueia o fluxo do sistema, inviabilizando TODA sua execução. (deve ser feita o mais rápido possível).</w:t>
+      </w:r>
+    </w:p>
+    <w:p/>
     <w:sectPr>
-      <w:type w:val="nextPage"/>
       <w:pgSz w:w="11906" w:h="16838"/>
-      <w:pgMar w:left="1440" w:right="1440" w:header="0" w:top="1440" w:footer="0" w:bottom="1440" w:gutter="0"/>
-      <w:pgNumType w:fmt="decimal"/>
-      <w:formProt w:val="false"/>
-      <w:textDirection w:val="lrTb"/>
-      <w:docGrid w:type="default" w:linePitch="360" w:charSpace="4294965247"/>
+      <w:pgMar w:top="1440" w:right="1440" w:bottom="1440" w:left="1440" w:header="0" w:footer="0" w:gutter="0"/>
+      <w:cols w:space="720"/>
+      <w:formProt w:val="0"/>
+      <w:docGrid w:linePitch="360" w:charSpace="-2049"/>
     </w:sectPr>
   </w:body>
 </w:document>
 </file>
 
 <file path=word/styles.xml><?xml version="1.0" encoding="utf-8"?>
-<w:styles xmlns:w="http://schemas.openxmlformats.org/wordprocessingml/2006/main" xmlns:w14="http://schemas.microsoft.com/office/word/2010/wordml" xmlns:mc="http://schemas.openxmlformats.org/markup-compatibility/2006" mc:Ignorable="w14">
+<w:styles xmlns:mc="http://schemas.openxmlformats.org/markup-compatibility/2006" xmlns:r="http://schemas.openxmlformats.org/officeDocument/2006/relationships" xmlns:w="http://schemas.openxmlformats.org/wordprocessingml/2006/main" xmlns:w14="http://schemas.microsoft.com/office/word/2010/wordml" mc:Ignorable="w14">
   <w:docDefaults>
     <w:rPrDefault>
       <w:rPr>
-        <w:rFonts w:ascii="Calibri" w:hAnsi="Calibri" w:eastAsia="Calibri" w:cs="" w:asciiTheme="minorHAnsi" w:cstheme="minorBidi" w:eastAsiaTheme="minorHAnsi" w:hAnsiTheme="minorHAnsi"/>
+        <w:rFonts w:asciiTheme="minorHAnsi" w:eastAsiaTheme="minorHAnsi" w:hAnsiTheme="minorHAnsi" w:cstheme="minorBidi"/>
         <w:szCs w:val="22"/>
         <w:lang w:val="en-GB" w:eastAsia="en-US" w:bidi="ar-SA"/>
       </w:rPr>
     </w:rPrDefault>
     <w:pPrDefault>
       <w:pPr>
-        <w:spacing w:lineRule="auto" w:line="276"/>
+        <w:spacing w:line="276" w:lineRule="auto"/>
       </w:pPr>
     </w:pPrDefault>
   </w:docDefaults>
   <w:latentStyles w:defLockedState="0" w:defUIPriority="99" w:defSemiHidden="1" w:defUnhideWhenUsed="1" w:defQFormat="0" w:count="267">
-    <w:lsdException w:name="Normal" w:uiPriority="0" w:semiHidden="0" w:unhideWhenUsed="0" w:qFormat="1"/>
-    <w:lsdException w:name="heading 1" w:uiPriority="9" w:semiHidden="0" w:unhideWhenUsed="0" w:qFormat="1"/>
+    <w:lsdException w:name="Normal" w:semiHidden="0" w:uiPriority="0" w:unhideWhenUsed="0" w:qFormat="1"/>
+    <w:lsdException w:name="heading 1" w:semiHidden="0" w:uiPriority="9" w:unhideWhenUsed="0" w:qFormat="1"/>
     <w:lsdException w:name="heading 2" w:uiPriority="9" w:qFormat="1"/>
     <w:lsdException w:name="heading 3" w:uiPriority="9" w:qFormat="1"/>
     <w:lsdException w:name="heading 4" w:uiPriority="9" w:qFormat="1"/>
@@ -379,214 +457,143 @@
     <w:lsdException w:name="toc 8" w:uiPriority="39"/>
     <w:lsdException w:name="toc 9" w:uiPriority="39"/>
     <w:lsdException w:name="caption" w:uiPriority="35" w:qFormat="1"/>
-    <w:lsdException w:name="Title" w:uiPriority="10" w:semiHidden="0" w:unhideWhenUsed="0" w:qFormat="1"/>
+    <w:lsdException w:name="Title" w:semiHidden="0" w:uiPriority="10" w:unhideWhenUsed="0" w:qFormat="1"/>
     <w:lsdException w:name="Default Paragraph Font" w:uiPriority="1"/>
-    <w:lsdException w:name="Subtitle" w:uiPriority="11" w:semiHidden="0" w:unhideWhenUsed="0" w:qFormat="1"/>
-    <w:lsdException w:name="Strong" w:uiPriority="22" w:semiHidden="0" w:unhideWhenUsed="0" w:qFormat="1"/>
-    <w:lsdException w:name="Emphasis" w:uiPriority="20" w:semiHidden="0" w:unhideWhenUsed="0" w:qFormat="1"/>
-    <w:lsdException w:name="Table Grid" w:uiPriority="59" w:semiHidden="0" w:unhideWhenUsed="0"/>
+    <w:lsdException w:name="Subtitle" w:semiHidden="0" w:uiPriority="11" w:unhideWhenUsed="0" w:qFormat="1"/>
+    <w:lsdException w:name="Strong" w:semiHidden="0" w:uiPriority="22" w:unhideWhenUsed="0" w:qFormat="1"/>
+    <w:lsdException w:name="Emphasis" w:semiHidden="0" w:uiPriority="20" w:unhideWhenUsed="0" w:qFormat="1"/>
+    <w:lsdException w:name="Table Grid" w:semiHidden="0" w:uiPriority="59" w:unhideWhenUsed="0"/>
     <w:lsdException w:name="Placeholder Text" w:unhideWhenUsed="0"/>
-    <w:lsdException w:name="No Spacing" w:uiPriority="1" w:semiHidden="0" w:unhideWhenUsed="0" w:qFormat="1"/>
-    <w:lsdException w:name="Light Shading" w:uiPriority="60" w:semiHidden="0" w:unhideWhenUsed="0"/>
-    <w:lsdException w:name="Light List" w:uiPriority="61" w:semiHidden="0" w:unhideWhenUsed="0"/>
-    <w:lsdException w:name="Light Grid" w:uiPriority="62" w:semiHidden="0" w:unhideWhenUsed="0"/>
-    <w:lsdException w:name="Medium Shading 1" w:uiPriority="63" w:semiHidden="0" w:unhideWhenUsed="0"/>
-    <w:lsdException w:name="Medium Shading 2" w:uiPriority="64" w:semiHidden="0" w:unhideWhenUsed="0"/>
-    <w:lsdException w:name="Medium List 1" w:uiPriority="65" w:semiHidden="0" w:unhideWhenUsed="0"/>
-    <w:lsdException w:name="Medium List 2" w:uiPriority="66" w:semiHidden="0" w:unhideWhenUsed="0"/>
-    <w:lsdException w:name="Medium Grid 1" w:uiPriority="67" w:semiHidden="0" w:unhideWhenUsed="0"/>
-    <w:lsdException w:name="Medium Grid 2" w:uiPriority="68" w:semiHidden="0" w:unhideWhenUsed="0"/>
-    <w:lsdException w:name="Medium Grid 3" w:uiPriority="69" w:semiHidden="0" w:unhideWhenUsed="0"/>
-    <w:lsdException w:name="Dark List" w:uiPriority="70" w:semiHidden="0" w:unhideWhenUsed="0"/>
-    <w:lsdException w:name="Colorful Shading" w:uiPriority="71" w:semiHidden="0" w:unhideWhenUsed="0"/>
-    <w:lsdException w:name="Colorful List" w:uiPriority="72" w:semiHidden="0" w:unhideWhenUsed="0"/>
-    <w:lsdException w:name="Colorful Grid" w:uiPriority="73" w:semiHidden="0" w:unhideWhenUsed="0"/>
-    <w:lsdException w:name="Light Shading Accent 1" w:uiPriority="60" w:semiHidden="0" w:unhideWhenUsed="0"/>
-    <w:lsdException w:name="Light List Accent 1" w:uiPriority="61" w:semiHidden="0" w:unhideWhenUsed="0"/>
-    <w:lsdException w:name="Light Grid Accent 1" w:uiPriority="62" w:semiHidden="0" w:unhideWhenUsed="0"/>
-    <w:lsdException w:name="Medium Shading 1 Accent 1" w:uiPriority="63" w:semiHidden="0" w:unhideWhenUsed="0"/>
-    <w:lsdException w:name="Medium Shading 2 Accent 1" w:uiPriority="64" w:semiHidden="0" w:unhideWhenUsed="0"/>
-    <w:lsdException w:name="Medium List 1 Accent 1" w:uiPriority="65" w:semiHidden="0" w:unhideWhenUsed="0"/>
+    <w:lsdException w:name="No Spacing" w:semiHidden="0" w:uiPriority="1" w:unhideWhenUsed="0" w:qFormat="1"/>
+    <w:lsdException w:name="Light Shading" w:semiHidden="0" w:uiPriority="60" w:unhideWhenUsed="0"/>
+    <w:lsdException w:name="Light List" w:semiHidden="0" w:uiPriority="61" w:unhideWhenUsed="0"/>
+    <w:lsdException w:name="Light Grid" w:semiHidden="0" w:uiPriority="62" w:unhideWhenUsed="0"/>
+    <w:lsdException w:name="Medium Shading 1" w:semiHidden="0" w:uiPriority="63" w:unhideWhenUsed="0"/>
+    <w:lsdException w:name="Medium Shading 2" w:semiHidden="0" w:uiPriority="64" w:unhideWhenUsed="0"/>
+    <w:lsdException w:name="Medium List 1" w:semiHidden="0" w:uiPriority="65" w:unhideWhenUsed="0"/>
+    <w:lsdException w:name="Medium List 2" w:semiHidden="0" w:uiPriority="66" w:unhideWhenUsed="0"/>
+    <w:lsdException w:name="Medium Grid 1" w:semiHidden="0" w:uiPriority="67" w:unhideWhenUsed="0"/>
+    <w:lsdException w:name="Medium Grid 2" w:semiHidden="0" w:uiPriority="68" w:unhideWhenUsed="0"/>
+    <w:lsdException w:name="Medium Grid 3" w:semiHidden="0" w:uiPriority="69" w:unhideWhenUsed="0"/>
+    <w:lsdException w:name="Dark List" w:semiHidden="0" w:uiPriority="70" w:unhideWhenUsed="0"/>
+    <w:lsdException w:name="Colorful Shading" w:semiHidden="0" w:uiPriority="71" w:unhideWhenUsed="0"/>
+    <w:lsdException w:name="Colorful List" w:semiHidden="0" w:uiPriority="72" w:unhideWhenUsed="0"/>
+    <w:lsdException w:name="Colorful Grid" w:semiHidden="0" w:uiPriority="73" w:unhideWhenUsed="0"/>
+    <w:lsdException w:name="Light Shading Accent 1" w:semiHidden="0" w:uiPriority="60" w:unhideWhenUsed="0"/>
+    <w:lsdException w:name="Light List Accent 1" w:semiHidden="0" w:uiPriority="61" w:unhideWhenUsed="0"/>
+    <w:lsdException w:name="Light Grid Accent 1" w:semiHidden="0" w:uiPriority="62" w:unhideWhenUsed="0"/>
+    <w:lsdException w:name="Medium Shading 1 Accent 1" w:semiHidden="0" w:uiPriority="63" w:unhideWhenUsed="0"/>
+    <w:lsdException w:name="Medium Shading 2 Accent 1" w:semiHidden="0" w:uiPriority="64" w:unhideWhenUsed="0"/>
+    <w:lsdException w:name="Medium List 1 Accent 1" w:semiHidden="0" w:uiPriority="65" w:unhideWhenUsed="0"/>
     <w:lsdException w:name="Revision" w:unhideWhenUsed="0"/>
-    <w:lsdException w:name="List Paragraph" w:uiPriority="34" w:semiHidden="0" w:unhideWhenUsed="0" w:qFormat="1"/>
-    <w:lsdException w:name="Quote" w:uiPriority="29" w:semiHidden="0" w:unhideWhenUsed="0" w:qFormat="1"/>
-    <w:lsdException w:name="Intense Quote" w:uiPriority="30" w:semiHidden="0" w:unhideWhenUsed="0" w:qFormat="1"/>
-    <w:lsdException w:name="Medium List 2 Accent 1" w:uiPriority="66" w:semiHidden="0" w:unhideWhenUsed="0"/>
-    <w:lsdException w:name="Medium Grid 1 Accent 1" w:uiPriority="67" w:semiHidden="0" w:unhideWhenUsed="0"/>
-    <w:lsdException w:name="Medium Grid 2 Accent 1" w:uiPriority="68" w:semiHidden="0" w:unhideWhenUsed="0"/>
-    <w:lsdException w:name="Medium Grid 3 Accent 1" w:uiPriority="69" w:semiHidden="0" w:unhideWhenUsed="0"/>
-    <w:lsdException w:name="Dark List Accent 1" w:uiPriority="70" w:semiHidden="0" w:unhideWhenUsed="0"/>
-    <w:lsdException w:name="Colorful Shading Accent 1" w:uiPriority="71" w:semiHidden="0" w:unhideWhenUsed="0"/>
-    <w:lsdException w:name="Colorful List Accent 1" w:uiPriority="72" w:semiHidden="0" w:unhideWhenUsed="0"/>
-    <w:lsdException w:name="Colorful Grid Accent 1" w:uiPriority="73" w:semiHidden="0" w:unhideWhenUsed="0"/>
-    <w:lsdException w:name="Light Shading Accent 2" w:uiPriority="60" w:semiHidden="0" w:unhideWhenUsed="0"/>
-    <w:lsdException w:name="Light List Accent 2" w:uiPriority="61" w:semiHidden="0" w:unhideWhenUsed="0"/>
-    <w:lsdException w:name="Light Grid Accent 2" w:uiPriority="62" w:semiHidden="0" w:unhideWhenUsed="0"/>
-    <w:lsdException w:name="Medium Shading 1 Accent 2" w:uiPriority="63" w:semiHidden="0" w:unhideWhenUsed="0"/>
-    <w:lsdException w:name="Medium Shading 2 Accent 2" w:uiPriority="64" w:semiHidden="0" w:unhideWhenUsed="0"/>
-    <w:lsdException w:name="Medium List 1 Accent 2" w:uiPriority="65" w:semiHidden="0" w:unhideWhenUsed="0"/>
-    <w:lsdException w:name="Medium List 2 Accent 2" w:uiPriority="66" w:semiHidden="0" w:unhideWhenUsed="0"/>
-    <w:lsdException w:name="Medium Grid 1 Accent 2" w:uiPriority="67" w:semiHidden="0" w:unhideWhenUsed="0"/>
-    <w:lsdException w:name="Medium Grid 2 Accent 2" w:uiPriority="68" w:semiHidden="0" w:unhideWhenUsed="0"/>
-    <w:lsdException w:name="Medium Grid 3 Accent 2" w:uiPriority="69" w:semiHidden="0" w:unhideWhenUsed="0"/>
-    <w:lsdException w:name="Dark List Accent 2" w:uiPriority="70" w:semiHidden="0" w:unhideWhenUsed="0"/>
-    <w:lsdException w:name="Colorful Shading Accent 2" w:uiPriority="71" w:semiHidden="0" w:unhideWhenUsed="0"/>
-    <w:lsdException w:name="Colorful List Accent 2" w:uiPriority="72" w:semiHidden="0" w:unhideWhenUsed="0"/>
-    <w:lsdException w:name="Colorful Grid Accent 2" w:uiPriority="73" w:semiHidden="0" w:unhideWhenUsed="0"/>
-    <w:lsdException w:name="Light Shading Accent 3" w:uiPriority="60" w:semiHidden="0" w:unhideWhenUsed="0"/>
-    <w:lsdException w:name="Light List Accent 3" w:uiPriority="61" w:semiHidden="0" w:unhideWhenUsed="0"/>
-    <w:lsdException w:name="Light Grid Accent 3" w:uiPriority="62" w:semiHidden="0" w:unhideWhenUsed="0"/>
-    <w:lsdException w:name="Medium Shading 1 Accent 3" w:uiPriority="63" w:semiHidden="0" w:unhideWhenUsed="0"/>
-    <w:lsdException w:name="Medium Shading 2 Accent 3" w:uiPriority="64" w:semiHidden="0" w:unhideWhenUsed="0"/>
-    <w:lsdException w:name="Medium List 1 Accent 3" w:uiPriority="65" w:semiHidden="0" w:unhideWhenUsed="0"/>
-    <w:lsdException w:name="Medium List 2 Accent 3" w:uiPriority="66" w:semiHidden="0" w:unhideWhenUsed="0"/>
-    <w:lsdException w:name="Medium Grid 1 Accent 3" w:uiPriority="67" w:semiHidden="0" w:unhideWhenUsed="0"/>
-    <w:lsdException w:name="Medium Grid 2 Accent 3" w:uiPriority="68" w:semiHidden="0" w:unhideWhenUsed="0"/>
-    <w:lsdException w:name="Medium Grid 3 Accent 3" w:uiPriority="69" w:semiHidden="0" w:unhideWhenUsed="0"/>
-    <w:lsdException w:name="Dark List Accent 3" w:uiPriority="70" w:semiHidden="0" w:unhideWhenUsed="0"/>
-    <w:lsdException w:name="Colorful Shading Accent 3" w:uiPriority="71" w:semiHidden="0" w:unhideWhenUsed="0"/>
-    <w:lsdException w:name="Colorful List Accent 3" w:uiPriority="72" w:semiHidden="0" w:unhideWhenUsed="0"/>
-    <w:lsdException w:name="Colorful Grid Accent 3" w:uiPriority="73" w:semiHidden="0" w:unhideWhenUsed="0"/>
-    <w:lsdException w:name="Light Shading Accent 4" w:uiPriority="60" w:semiHidden="0" w:unhideWhenUsed="0"/>
-    <w:lsdException w:name="Light List Accent 4" w:uiPriority="61" w:semiHidden="0" w:unhideWhenUsed="0"/>
-    <w:lsdException w:name="Light Grid Accent 4" w:uiPriority="62" w:semiHidden="0" w:unhideWhenUsed="0"/>
-    <w:lsdException w:name="Medium Shading 1 Accent 4" w:uiPriority="63" w:semiHidden="0" w:unhideWhenUsed="0"/>
-    <w:lsdException w:name="Medium Shading 2 Accent 4" w:uiPriority="64" w:semiHidden="0" w:unhideWhenUsed="0"/>
-    <w:lsdException w:name="Medium List 1 Accent 4" w:uiPriority="65" w:semiHidden="0" w:unhideWhenUsed="0"/>
-    <w:lsdException w:name="Medium List 2 Accent 4" w:uiPriority="66" w:semiHidden="0" w:unhideWhenUsed="0"/>
-    <w:lsdException w:name="Medium Grid 1 Accent 4" w:uiPriority="67" w:semiHidden="0" w:unhideWhenUsed="0"/>
-    <w:lsdException w:name="Medium Grid 2 Accent 4" w:uiPriority="68" w:semiHidden="0" w:unhideWhenUsed="0"/>
-    <w:lsdException w:name="Medium Grid 3 Accent 4" w:uiPriority="69" w:semiHidden="0" w:unhideWhenUsed="0"/>
-    <w:lsdException w:name="Dark List Accent 4" w:uiPriority="70" w:semiHidden="0" w:unhideWhenUsed="0"/>
-    <w:lsdException w:name="Colorful Shading Accent 4" w:uiPriority="71" w:semiHidden="0" w:unhideWhenUsed="0"/>
-    <w:lsdException w:name="Colorful List Accent 4" w:uiPriority="72" w:semiHidden="0" w:unhideWhenUsed="0"/>
-    <w:lsdException w:name="Colorful Grid Accent 4" w:uiPriority="73" w:semiHidden="0" w:unhideWhenUsed="0"/>
-    <w:lsdException w:name="Light Shading Accent 5" w:uiPriority="60" w:semiHidden="0" w:unhideWhenUsed="0"/>
-    <w:lsdException w:name="Light List Accent 5" w:uiPriority="61" w:semiHidden="0" w:unhideWhenUsed="0"/>
-    <w:lsdException w:name="Light Grid Accent 5" w:uiPriority="62" w:semiHidden="0" w:unhideWhenUsed="0"/>
-    <w:lsdException w:name="Medium Shading 1 Accent 5" w:uiPriority="63" w:semiHidden="0" w:unhideWhenUsed="0"/>
-    <w:lsdException w:name="Medium Shading 2 Accent 5" w:uiPriority="64" w:semiHidden="0" w:unhideWhenUsed="0"/>
-    <w:lsdException w:name="Medium List 1 Accent 5" w:uiPriority="65" w:semiHidden="0" w:unhideWhenUsed="0"/>
-    <w:lsdException w:name="Medium List 2 Accent 5" w:uiPriority="66" w:semiHidden="0" w:unhideWhenUsed="0"/>
-    <w:lsdException w:name="Medium Grid 1 Accent 5" w:uiPriority="67" w:semiHidden="0" w:unhideWhenUsed="0"/>
-    <w:lsdException w:name="Medium Grid 2 Accent 5" w:uiPriority="68" w:semiHidden="0" w:unhideWhenUsed="0"/>
-    <w:lsdException w:name="Medium Grid 3 Accent 5" w:uiPriority="69" w:semiHidden="0" w:unhideWhenUsed="0"/>
-    <w:lsdException w:name="Dark List Accent 5" w:uiPriority="70" w:semiHidden="0" w:unhideWhenUsed="0"/>
-    <w:lsdException w:name="Colorful Shading Accent 5" w:uiPriority="71" w:semiHidden="0" w:unhideWhenUsed="0"/>
-    <w:lsdException w:name="Colorful List Accent 5" w:uiPriority="72" w:semiHidden="0" w:unhideWhenUsed="0"/>
-    <w:lsdException w:name="Colorful Grid Accent 5" w:uiPriority="73" w:semiHidden="0" w:unhideWhenUsed="0"/>
-    <w:lsdException w:name="Light Shading Accent 6" w:uiPriority="60" w:semiHidden="0" w:unhideWhenUsed="0"/>
-    <w:lsdException w:name="Light List Accent 6" w:uiPriority="61" w:semiHidden="0" w:unhideWhenUsed="0"/>
-    <w:lsdException w:name="Light Grid Accent 6" w:uiPriority="62" w:semiHidden="0" w:unhideWhenUsed="0"/>
-    <w:lsdException w:name="Medium Shading 1 Accent 6" w:uiPriority="63" w:semiHidden="0" w:unhideWhenUsed="0"/>
-    <w:lsdException w:name="Medium Shading 2 Accent 6" w:uiPriority="64" w:semiHidden="0" w:unhideWhenUsed="0"/>
-    <w:lsdException w:name="Medium List 1 Accent 6" w:uiPriority="65" w:semiHidden="0" w:unhideWhenUsed="0"/>
-    <w:lsdException w:name="Medium List 2 Accent 6" w:uiPriority="66" w:semiHidden="0" w:unhideWhenUsed="0"/>
-    <w:lsdException w:name="Medium Grid 1 Accent 6" w:uiPriority="67" w:semiHidden="0" w:unhideWhenUsed="0"/>
-    <w:lsdException w:name="Medium Grid 2 Accent 6" w:uiPriority="68" w:semiHidden="0" w:unhideWhenUsed="0"/>
-    <w:lsdException w:name="Medium Grid 3 Accent 6" w:uiPriority="69" w:semiHidden="0" w:unhideWhenUsed="0"/>
-    <w:lsdException w:name="Dark List Accent 6" w:uiPriority="70" w:semiHidden="0" w:unhideWhenUsed="0"/>
-    <w:lsdException w:name="Colorful Shading Accent 6" w:uiPriority="71" w:semiHidden="0" w:unhideWhenUsed="0"/>
-    <w:lsdException w:name="Colorful List Accent 6" w:uiPriority="72" w:semiHidden="0" w:unhideWhenUsed="0"/>
-    <w:lsdException w:name="Colorful Grid Accent 6" w:uiPriority="73" w:semiHidden="0" w:unhideWhenUsed="0"/>
-    <w:lsdException w:name="Subtle Emphasis" w:uiPriority="19" w:semiHidden="0" w:unhideWhenUsed="0" w:qFormat="1"/>
-    <w:lsdException w:name="Intense Emphasis" w:uiPriority="21" w:semiHidden="0" w:unhideWhenUsed="0" w:qFormat="1"/>
-    <w:lsdException w:name="Subtle Reference" w:uiPriority="31" w:semiHidden="0" w:unhideWhenUsed="0" w:qFormat="1"/>
-    <w:lsdException w:name="Intense Reference" w:uiPriority="32" w:semiHidden="0" w:unhideWhenUsed="0" w:qFormat="1"/>
-    <w:lsdException w:name="Book Title" w:uiPriority="33" w:semiHidden="0" w:unhideWhenUsed="0" w:qFormat="1"/>
+    <w:lsdException w:name="List Paragraph" w:semiHidden="0" w:uiPriority="34" w:unhideWhenUsed="0" w:qFormat="1"/>
+    <w:lsdException w:name="Quote" w:semiHidden="0" w:uiPriority="29" w:unhideWhenUsed="0" w:qFormat="1"/>
+    <w:lsdException w:name="Intense Quote" w:semiHidden="0" w:uiPriority="30" w:unhideWhenUsed="0" w:qFormat="1"/>
+    <w:lsdException w:name="Medium List 2 Accent 1" w:semiHidden="0" w:uiPriority="66" w:unhideWhenUsed="0"/>
+    <w:lsdException w:name="Medium Grid 1 Accent 1" w:semiHidden="0" w:uiPriority="67" w:unhideWhenUsed="0"/>
+    <w:lsdException w:name="Medium Grid 2 Accent 1" w:semiHidden="0" w:uiPriority="68" w:unhideWhenUsed="0"/>
+    <w:lsdException w:name="Medium Grid 3 Accent 1" w:semiHidden="0" w:uiPriority="69" w:unhideWhenUsed="0"/>
+    <w:lsdException w:name="Dark List Accent 1" w:semiHidden="0" w:uiPriority="70" w:unhideWhenUsed="0"/>
+    <w:lsdException w:name="Colorful Shading Accent 1" w:semiHidden="0" w:uiPriority="71" w:unhideWhenUsed="0"/>
+    <w:lsdException w:name="Colorful List Accent 1" w:semiHidden="0" w:uiPriority="72" w:unhideWhenUsed="0"/>
+    <w:lsdException w:name="Colorful Grid Accent 1" w:semiHidden="0" w:uiPriority="73" w:unhideWhenUsed="0"/>
+    <w:lsdException w:name="Light Shading Accent 2" w:semiHidden="0" w:uiPriority="60" w:unhideWhenUsed="0"/>
+    <w:lsdException w:name="Light List Accent 2" w:semiHidden="0" w:uiPriority="61" w:unhideWhenUsed="0"/>
+    <w:lsdException w:name="Light Grid Accent 2" w:semiHidden="0" w:uiPriority="62" w:unhideWhenUsed="0"/>
+    <w:lsdException w:name="Medium Shading 1 Accent 2" w:semiHidden="0" w:uiPriority="63" w:unhideWhenUsed="0"/>
+    <w:lsdException w:name="Medium Shading 2 Accent 2" w:semiHidden="0" w:uiPriority="64" w:unhideWhenUsed="0"/>
+    <w:lsdException w:name="Medium List 1 Accent 2" w:semiHidden="0" w:uiPriority="65" w:unhideWhenUsed="0"/>
+    <w:lsdException w:name="Medium List 2 Accent 2" w:semiHidden="0" w:uiPriority="66" w:unhideWhenUsed="0"/>
+    <w:lsdException w:name="Medium Grid 1 Accent 2" w:semiHidden="0" w:uiPriority="67" w:unhideWhenUsed="0"/>
+    <w:lsdException w:name="Medium Grid 2 Accent 2" w:semiHidden="0" w:uiPriority="68" w:unhideWhenUsed="0"/>
+    <w:lsdException w:name="Medium Grid 3 Accent 2" w:semiHidden="0" w:uiPriority="69" w:unhideWhenUsed="0"/>
+    <w:lsdException w:name="Dark List Accent 2" w:semiHidden="0" w:uiPriority="70" w:unhideWhenUsed="0"/>
+    <w:lsdException w:name="Colorful Shading Accent 2" w:semiHidden="0" w:uiPriority="71" w:unhideWhenUsed="0"/>
+    <w:lsdException w:name="Colorful List Accent 2" w:semiHidden="0" w:uiPriority="72" w:unhideWhenUsed="0"/>
+    <w:lsdException w:name="Colorful Grid Accent 2" w:semiHidden="0" w:uiPriority="73" w:unhideWhenUsed="0"/>
+    <w:lsdException w:name="Light Shading Accent 3" w:semiHidden="0" w:uiPriority="60" w:unhideWhenUsed="0"/>
+    <w:lsdException w:name="Light List Accent 3" w:semiHidden="0" w:uiPriority="61" w:unhideWhenUsed="0"/>
+    <w:lsdException w:name="Light Grid Accent 3" w:semiHidden="0" w:uiPriority="62" w:unhideWhenUsed="0"/>
+    <w:lsdException w:name="Medium Shading 1 Accent 3" w:semiHidden="0" w:uiPriority="63" w:unhideWhenUsed="0"/>
+    <w:lsdException w:name="Medium Shading 2 Accent 3" w:semiHidden="0" w:uiPriority="64" w:unhideWhenUsed="0"/>
+    <w:lsdException w:name="Medium List 1 Accent 3" w:semiHidden="0" w:uiPriority="65" w:unhideWhenUsed="0"/>
+    <w:lsdException w:name="Medium List 2 Accent 3" w:semiHidden="0" w:uiPriority="66" w:unhideWhenUsed="0"/>
+    <w:lsdException w:name="Medium Grid 1 Accent 3" w:semiHidden="0" w:uiPriority="67" w:unhideWhenUsed="0"/>
+    <w:lsdException w:name="Medium Grid 2 Accent 3" w:semiHidden="0" w:uiPriority="68" w:unhideWhenUsed="0"/>
+    <w:lsdException w:name="Medium Grid 3 Accent 3" w:semiHidden="0" w:uiPriority="69" w:unhideWhenUsed="0"/>
+    <w:lsdException w:name="Dark List Accent 3" w:semiHidden="0" w:uiPriority="70" w:unhideWhenUsed="0"/>
+    <w:lsdException w:name="Colorful Shading Accent 3" w:semiHidden="0" w:uiPriority="71" w:unhideWhenUsed="0"/>
+    <w:lsdException w:name="Colorful List Accent 3" w:semiHidden="0" w:uiPriority="72" w:unhideWhenUsed="0"/>
+    <w:lsdException w:name="Colorful Grid Accent 3" w:semiHidden="0" w:uiPriority="73" w:unhideWhenUsed="0"/>
+    <w:lsdException w:name="Light Shading Accent 4" w:semiHidden="0" w:uiPriority="60" w:unhideWhenUsed="0"/>
+    <w:lsdException w:name="Light List Accent 4" w:semiHidden="0" w:uiPriority="61" w:unhideWhenUsed="0"/>
+    <w:lsdException w:name="Light Grid Accent 4" w:semiHidden="0" w:uiPriority="62" w:unhideWhenUsed="0"/>
+    <w:lsdException w:name="Medium Shading 1 Accent 4" w:semiHidden="0" w:uiPriority="63" w:unhideWhenUsed="0"/>
+    <w:lsdException w:name="Medium Shading 2 Accent 4" w:semiHidden="0" w:uiPriority="64" w:unhideWhenUsed="0"/>
+    <w:lsdException w:name="Medium List 1 Accent 4" w:semiHidden="0" w:uiPriority="65" w:unhideWhenUsed="0"/>
+    <w:lsdException w:name="Medium List 2 Accent 4" w:semiHidden="0" w:uiPriority="66" w:unhideWhenUsed="0"/>
+    <w:lsdException w:name="Medium Grid 1 Accent 4" w:semiHidden="0" w:uiPriority="67" w:unhideWhenUsed="0"/>
+    <w:lsdException w:name="Medium Grid 2 Accent 4" w:semiHidden="0" w:uiPriority="68" w:unhideWhenUsed="0"/>
+    <w:lsdException w:name="Medium Grid 3 Accent 4" w:semiHidden="0" w:uiPriority="69" w:unhideWhenUsed="0"/>
+    <w:lsdException w:name="Dark List Accent 4" w:semiHidden="0" w:uiPriority="70" w:unhideWhenUsed="0"/>
+    <w:lsdException w:name="Colorful Shading Accent 4" w:semiHidden="0" w:uiPriority="71" w:unhideWhenUsed="0"/>
+    <w:lsdException w:name="Colorful List Accent 4" w:semiHidden="0" w:uiPriority="72" w:unhideWhenUsed="0"/>
+    <w:lsdException w:name="Colorful Grid Accent 4" w:semiHidden="0" w:uiPriority="73" w:unhideWhenUsed="0"/>
+    <w:lsdException w:name="Light Shading Accent 5" w:semiHidden="0" w:uiPriority="60" w:unhideWhenUsed="0"/>
+    <w:lsdException w:name="Light List Accent 5" w:semiHidden="0" w:uiPriority="61" w:unhideWhenUsed="0"/>
+    <w:lsdException w:name="Light Grid Accent 5" w:semiHidden="0" w:uiPriority="62" w:unhideWhenUsed="0"/>
+    <w:lsdException w:name="Medium Shading 1 Accent 5" w:semiHidden="0" w:uiPriority="63" w:unhideWhenUsed="0"/>
+    <w:lsdException w:name="Medium Shading 2 Accent 5" w:semiHidden="0" w:uiPriority="64" w:unhideWhenUsed="0"/>
+    <w:lsdException w:name="Medium List 1 Accent 5" w:semiHidden="0" w:uiPriority="65" w:unhideWhenUsed="0"/>
+    <w:lsdException w:name="Medium List 2 Accent 5" w:semiHidden="0" w:uiPriority="66" w:unhideWhenUsed="0"/>
+    <w:lsdException w:name="Medium Grid 1 Accent 5" w:semiHidden="0" w:uiPriority="67" w:unhideWhenUsed="0"/>
+    <w:lsdException w:name="Medium Grid 2 Accent 5" w:semiHidden="0" w:uiPriority="68" w:unhideWhenUsed="0"/>
+    <w:lsdException w:name="Medium Grid 3 Accent 5" w:semiHidden="0" w:uiPriority="69" w:unhideWhenUsed="0"/>
+    <w:lsdException w:name="Dark List Accent 5" w:semiHidden="0" w:uiPriority="70" w:unhideWhenUsed="0"/>
+    <w:lsdException w:name="Colorful Shading Accent 5" w:semiHidden="0" w:uiPriority="71" w:unhideWhenUsed="0"/>
+    <w:lsdException w:name="Colorful List Accent 5" w:semiHidden="0" w:uiPriority="72" w:unhideWhenUsed="0"/>
+    <w:lsdException w:name="Colorful Grid Accent 5" w:semiHidden="0" w:uiPriority="73" w:unhideWhenUsed="0"/>
+    <w:lsdException w:name="Light Shading Accent 6" w:semiHidden="0" w:uiPriority="60" w:unhideWhenUsed="0"/>
+    <w:lsdException w:name="Light List Accent 6" w:semiHidden="0" w:uiPriority="61" w:unhideWhenUsed="0"/>
+    <w:lsdException w:name="Light Grid Accent 6" w:semiHidden="0" w:uiPriority="62" w:unhideWhenUsed="0"/>
+    <w:lsdException w:name="Medium Shading 1 Accent 6" w:semiHidden="0" w:uiPriority="63" w:unhideWhenUsed="0"/>
+    <w:lsdException w:name="Medium Shading 2 Accent 6" w:semiHidden="0" w:uiPriority="64" w:unhideWhenUsed="0"/>
+    <w:lsdException w:name="Medium List 1 Accent 6" w:semiHidden="0" w:uiPriority="65" w:unhideWhenUsed="0"/>
+    <w:lsdException w:name="Medium List 2 Accent 6" w:semiHidden="0" w:uiPriority="66" w:unhideWhenUsed="0"/>
+    <w:lsdException w:name="Medium Grid 1 Accent 6" w:semiHidden="0" w:uiPriority="67" w:unhideWhenUsed="0"/>
+    <w:lsdException w:name="Medium Grid 2 Accent 6" w:semiHidden="0" w:uiPriority="68" w:unhideWhenUsed="0"/>
+    <w:lsdException w:name="Medium Grid 3 Accent 6" w:semiHidden="0" w:uiPriority="69" w:unhideWhenUsed="0"/>
+    <w:lsdException w:name="Dark List Accent 6" w:semiHidden="0" w:uiPriority="70" w:unhideWhenUsed="0"/>
+    <w:lsdException w:name="Colorful Shading Accent 6" w:semiHidden="0" w:uiPriority="71" w:unhideWhenUsed="0"/>
+    <w:lsdException w:name="Colorful List Accent 6" w:semiHidden="0" w:uiPriority="72" w:unhideWhenUsed="0"/>
+    <w:lsdException w:name="Colorful Grid Accent 6" w:semiHidden="0" w:uiPriority="73" w:unhideWhenUsed="0"/>
+    <w:lsdException w:name="Subtle Emphasis" w:semiHidden="0" w:uiPriority="19" w:unhideWhenUsed="0" w:qFormat="1"/>
+    <w:lsdException w:name="Intense Emphasis" w:semiHidden="0" w:uiPriority="21" w:unhideWhenUsed="0" w:qFormat="1"/>
+    <w:lsdException w:name="Subtle Reference" w:semiHidden="0" w:uiPriority="31" w:unhideWhenUsed="0" w:qFormat="1"/>
+    <w:lsdException w:name="Intense Reference" w:semiHidden="0" w:uiPriority="32" w:unhideWhenUsed="0" w:qFormat="1"/>
+    <w:lsdException w:name="Book Title" w:semiHidden="0" w:uiPriority="33" w:unhideWhenUsed="0" w:qFormat="1"/>
     <w:lsdException w:name="Bibliography" w:uiPriority="37"/>
     <w:lsdException w:name="TOC Heading" w:uiPriority="39" w:qFormat="1"/>
   </w:latentStyles>
-  <w:style w:type="paragraph" w:styleId="Normal" w:default="1">
+  <w:style w:type="paragraph" w:default="1" w:styleId="Normal">
     <w:name w:val="Normal"/>
     <w:qFormat/>
     <w:pPr>
-      <w:widowControl/>
-      <w:suppressAutoHyphens w:val="true"/>
-      <w:bidi w:val="0"/>
-      <w:spacing w:lineRule="auto" w:line="276" w:before="0" w:after="200"/>
-      <w:jc w:val="left"/>
+      <w:suppressAutoHyphens/>
+      <w:spacing w:after="200"/>
     </w:pPr>
     <w:rPr>
-      <w:rFonts w:ascii="Calibri" w:hAnsi="Calibri" w:eastAsia="Calibri" w:cs="" w:asciiTheme="minorHAnsi" w:cstheme="minorBidi" w:eastAsiaTheme="minorHAnsi" w:hAnsiTheme="minorHAnsi"/>
       <w:color w:val="00000A"/>
       <w:sz w:val="22"/>
-      <w:szCs w:val="22"/>
-      <w:lang w:val="en-GB" w:eastAsia="en-US" w:bidi="ar-SA"/>
     </w:rPr>
   </w:style>
-  <w:style w:type="character" w:styleId="DefaultParagraphFont" w:default="1">
+  <w:style w:type="character" w:default="1" w:styleId="Fontepargpadro">
     <w:name w:val="Default Paragraph Font"/>
     <w:uiPriority w:val="1"/>
     <w:semiHidden/>
     <w:unhideWhenUsed/>
-    <w:qFormat/>
-    <w:rPr/>
-  </w:style>
-  <w:style w:type="paragraph" w:styleId="Ttulo">
-    <w:name w:val="Título"/>
-    <w:basedOn w:val="Normal"/>
-    <w:next w:val="Corpodotexto"/>
-    <w:qFormat/>
-    <w:pPr>
-      <w:keepNext/>
-      <w:spacing w:before="240" w:after="120"/>
-    </w:pPr>
-    <w:rPr>
-      <w:rFonts w:ascii="Liberation Sans" w:hAnsi="Liberation Sans" w:eastAsia="Microsoft YaHei" w:cs="Mangal"/>
-      <w:sz w:val="28"/>
-      <w:szCs w:val="28"/>
-    </w:rPr>
-  </w:style>
-  <w:style w:type="paragraph" w:styleId="Corpodotexto">
-    <w:name w:val="Corpo do texto"/>
-    <w:basedOn w:val="Normal"/>
-    <w:pPr>
-      <w:spacing w:lineRule="auto" w:line="288" w:before="0" w:after="140"/>
-    </w:pPr>
-    <w:rPr/>
-  </w:style>
-  <w:style w:type="paragraph" w:styleId="Lista">
-    <w:name w:val="Lista"/>
-    <w:basedOn w:val="Corpodotexto"/>
-    <w:pPr/>
-    <w:rPr>
-      <w:rFonts w:cs="Mangal"/>
-    </w:rPr>
-  </w:style>
-  <w:style w:type="paragraph" w:styleId="Legenda">
-    <w:name w:val="Legenda"/>
-    <w:basedOn w:val="Normal"/>
-    <w:pPr>
-      <w:suppressLineNumbers/>
-      <w:spacing w:before="120" w:after="120"/>
-    </w:pPr>
-    <w:rPr>
-      <w:rFonts w:cs="Mangal"/>
-      <w:i/>
-      <w:iCs/>
-      <w:sz w:val="24"/>
-      <w:szCs w:val="24"/>
-    </w:rPr>
-  </w:style>
-  <w:style w:type="paragraph" w:styleId="Ndice">
-    <w:name w:val="Índice"/>
-    <w:basedOn w:val="Normal"/>
-    <w:qFormat/>
-    <w:pPr>
-      <w:suppressLineNumbers/>
-    </w:pPr>
-    <w:rPr>
-      <w:rFonts w:cs="Mangal"/>
-    </w:rPr>
-  </w:style>
-  <w:style w:type="numbering" w:styleId="NoList" w:default="1">
-    <w:name w:val="No List"/>
-    <w:uiPriority w:val="99"/>
-    <w:semiHidden/>
-    <w:unhideWhenUsed/>
-  </w:style>
-  <w:style w:type="table" w:default="1" w:styleId="TableNormal">
+  </w:style>
+  <w:style w:type="table" w:default="1" w:styleId="Tabelanormal">
     <w:name w:val="Normal Table"/>
     <w:uiPriority w:val="99"/>
     <w:semiHidden/>
@@ -600,6 +607,319 @@
         <w:right w:w="108" w:type="dxa"/>
       </w:tblCellMar>
     </w:tblPr>
+  </w:style>
+  <w:style w:type="numbering" w:default="1" w:styleId="Semlista">
+    <w:name w:val="No List"/>
+    <w:uiPriority w:val="99"/>
+    <w:semiHidden/>
+    <w:unhideWhenUsed/>
+  </w:style>
+  <w:style w:type="paragraph" w:styleId="Ttulo">
+    <w:name w:val="Title"/>
+    <w:basedOn w:val="Normal"/>
+    <w:next w:val="Corpodotexto"/>
+    <w:qFormat/>
+    <w:pPr>
+      <w:keepNext/>
+      <w:spacing w:before="240" w:after="120"/>
+    </w:pPr>
+    <w:rPr>
+      <w:rFonts w:ascii="Liberation Sans" w:eastAsia="Microsoft YaHei" w:hAnsi="Liberation Sans" w:cs="Mangal"/>
+      <w:sz w:val="28"/>
+      <w:szCs w:val="28"/>
+    </w:rPr>
+  </w:style>
+  <w:style w:type="paragraph" w:customStyle="1" w:styleId="Corpodotexto">
+    <w:name w:val="Corpo do texto"/>
+    <w:basedOn w:val="Normal"/>
+    <w:pPr>
+      <w:spacing w:after="140" w:line="288" w:lineRule="auto"/>
+    </w:pPr>
+  </w:style>
+  <w:style w:type="paragraph" w:styleId="Lista">
+    <w:name w:val="List"/>
+    <w:basedOn w:val="Corpodotexto"/>
+    <w:rPr>
+      <w:rFonts w:cs="Mangal"/>
+    </w:rPr>
+  </w:style>
+  <w:style w:type="paragraph" w:styleId="Legenda">
+    <w:name w:val="caption"/>
+    <w:basedOn w:val="Normal"/>
+    <w:pPr>
+      <w:suppressLineNumbers/>
+      <w:spacing w:before="120" w:after="120"/>
+    </w:pPr>
+    <w:rPr>
+      <w:rFonts w:cs="Mangal"/>
+      <w:i/>
+      <w:iCs/>
+      <w:sz w:val="24"/>
+      <w:szCs w:val="24"/>
+    </w:rPr>
+  </w:style>
+  <w:style w:type="paragraph" w:customStyle="1" w:styleId="ndice">
+    <w:name w:val="Índice"/>
+    <w:basedOn w:val="Normal"/>
+    <w:qFormat/>
+    <w:pPr>
+      <w:suppressLineNumbers/>
+    </w:pPr>
+    <w:rPr>
+      <w:rFonts w:cs="Mangal"/>
+    </w:rPr>
+  </w:style>
+</w:styles>
+</file>
+
+<file path=word/stylesWithEffects.xml><?xml version="1.0" encoding="utf-8"?>
+<w:styles xmlns:wpc="http://schemas.microsoft.com/office/word/2010/wordprocessingCanvas" xmlns:mc="http://schemas.openxmlformats.org/markup-compatibility/2006" xmlns:o="urn:schemas-microsoft-com:office:office" xmlns:r="http://schemas.openxmlformats.org/officeDocument/2006/relationships" xmlns:m="http://schemas.openxmlformats.org/officeDocument/2006/math" xmlns:v="urn:schemas-microsoft-com:vml" xmlns:wp14="http://schemas.microsoft.com/office/word/2010/wordprocessingDrawing" xmlns:wp="http://schemas.openxmlformats.org/drawingml/2006/wordprocessingDrawing" xmlns:w10="urn:schemas-microsoft-com:office:word" xmlns:w="http://schemas.openxmlformats.org/wordprocessingml/2006/main" xmlns:w14="http://schemas.microsoft.com/office/word/2010/wordml" xmlns:wpg="http://schemas.microsoft.com/office/word/2010/wordprocessingGroup" xmlns:wpi="http://schemas.microsoft.com/office/word/2010/wordprocessingInk" xmlns:wne="http://schemas.microsoft.com/office/word/2006/wordml" xmlns:wps="http://schemas.microsoft.com/office/word/2010/wordprocessingShape" mc:Ignorable="w14 wp14">
+  <w:docDefaults>
+    <w:rPrDefault>
+      <w:rPr>
+        <w:rFonts w:asciiTheme="minorHAnsi" w:eastAsiaTheme="minorHAnsi" w:hAnsiTheme="minorHAnsi" w:cstheme="minorBidi"/>
+        <w:szCs w:val="22"/>
+        <w:lang w:val="en-GB" w:eastAsia="en-US" w:bidi="ar-SA"/>
+      </w:rPr>
+    </w:rPrDefault>
+    <w:pPrDefault>
+      <w:pPr>
+        <w:spacing w:line="276" w:lineRule="auto"/>
+      </w:pPr>
+    </w:pPrDefault>
+  </w:docDefaults>
+  <w:latentStyles w:defLockedState="0" w:defUIPriority="99" w:defSemiHidden="1" w:defUnhideWhenUsed="1" w:defQFormat="0" w:count="267">
+    <w:lsdException w:name="Normal" w:semiHidden="0" w:uiPriority="0" w:unhideWhenUsed="0" w:qFormat="1"/>
+    <w:lsdException w:name="heading 1" w:semiHidden="0" w:uiPriority="9" w:unhideWhenUsed="0" w:qFormat="1"/>
+    <w:lsdException w:name="heading 2" w:uiPriority="9" w:qFormat="1"/>
+    <w:lsdException w:name="heading 3" w:uiPriority="9" w:qFormat="1"/>
+    <w:lsdException w:name="heading 4" w:uiPriority="9" w:qFormat="1"/>
+    <w:lsdException w:name="heading 5" w:uiPriority="9" w:qFormat="1"/>
+    <w:lsdException w:name="heading 6" w:uiPriority="9" w:qFormat="1"/>
+    <w:lsdException w:name="heading 7" w:uiPriority="9" w:qFormat="1"/>
+    <w:lsdException w:name="heading 8" w:uiPriority="9" w:qFormat="1"/>
+    <w:lsdException w:name="heading 9" w:uiPriority="9" w:qFormat="1"/>
+    <w:lsdException w:name="toc 1" w:uiPriority="39"/>
+    <w:lsdException w:name="toc 2" w:uiPriority="39"/>
+    <w:lsdException w:name="toc 3" w:uiPriority="39"/>
+    <w:lsdException w:name="toc 4" w:uiPriority="39"/>
+    <w:lsdException w:name="toc 5" w:uiPriority="39"/>
+    <w:lsdException w:name="toc 6" w:uiPriority="39"/>
+    <w:lsdException w:name="toc 7" w:uiPriority="39"/>
+    <w:lsdException w:name="toc 8" w:uiPriority="39"/>
+    <w:lsdException w:name="toc 9" w:uiPriority="39"/>
+    <w:lsdException w:name="caption" w:uiPriority="35" w:qFormat="1"/>
+    <w:lsdException w:name="Title" w:semiHidden="0" w:uiPriority="10" w:unhideWhenUsed="0" w:qFormat="1"/>
+    <w:lsdException w:name="Default Paragraph Font" w:uiPriority="1"/>
+    <w:lsdException w:name="Subtitle" w:semiHidden="0" w:uiPriority="11" w:unhideWhenUsed="0" w:qFormat="1"/>
+    <w:lsdException w:name="Strong" w:semiHidden="0" w:uiPriority="22" w:unhideWhenUsed="0" w:qFormat="1"/>
+    <w:lsdException w:name="Emphasis" w:semiHidden="0" w:uiPriority="20" w:unhideWhenUsed="0" w:qFormat="1"/>
+    <w:lsdException w:name="Table Grid" w:semiHidden="0" w:uiPriority="59" w:unhideWhenUsed="0"/>
+    <w:lsdException w:name="Placeholder Text" w:unhideWhenUsed="0"/>
+    <w:lsdException w:name="No Spacing" w:semiHidden="0" w:uiPriority="1" w:unhideWhenUsed="0" w:qFormat="1"/>
+    <w:lsdException w:name="Light Shading" w:semiHidden="0" w:uiPriority="60" w:unhideWhenUsed="0"/>
+    <w:lsdException w:name="Light List" w:semiHidden="0" w:uiPriority="61" w:unhideWhenUsed="0"/>
+    <w:lsdException w:name="Light Grid" w:semiHidden="0" w:uiPriority="62" w:unhideWhenUsed="0"/>
+    <w:lsdException w:name="Medium Shading 1" w:semiHidden="0" w:uiPriority="63" w:unhideWhenUsed="0"/>
+    <w:lsdException w:name="Medium Shading 2" w:semiHidden="0" w:uiPriority="64" w:unhideWhenUsed="0"/>
+    <w:lsdException w:name="Medium List 1" w:semiHidden="0" w:uiPriority="65" w:unhideWhenUsed="0"/>
+    <w:lsdException w:name="Medium List 2" w:semiHidden="0" w:uiPriority="66" w:unhideWhenUsed="0"/>
+    <w:lsdException w:name="Medium Grid 1" w:semiHidden="0" w:uiPriority="67" w:unhideWhenUsed="0"/>
+    <w:lsdException w:name="Medium Grid 2" w:semiHidden="0" w:uiPriority="68" w:unhideWhenUsed="0"/>
+    <w:lsdException w:name="Medium Grid 3" w:semiHidden="0" w:uiPriority="69" w:unhideWhenUsed="0"/>
+    <w:lsdException w:name="Dark List" w:semiHidden="0" w:uiPriority="70" w:unhideWhenUsed="0"/>
+    <w:lsdException w:name="Colorful Shading" w:semiHidden="0" w:uiPriority="71" w:unhideWhenUsed="0"/>
+    <w:lsdException w:name="Colorful List" w:semiHidden="0" w:uiPriority="72" w:unhideWhenUsed="0"/>
+    <w:lsdException w:name="Colorful Grid" w:semiHidden="0" w:uiPriority="73" w:unhideWhenUsed="0"/>
+    <w:lsdException w:name="Light Shading Accent 1" w:semiHidden="0" w:uiPriority="60" w:unhideWhenUsed="0"/>
+    <w:lsdException w:name="Light List Accent 1" w:semiHidden="0" w:uiPriority="61" w:unhideWhenUsed="0"/>
+    <w:lsdException w:name="Light Grid Accent 1" w:semiHidden="0" w:uiPriority="62" w:unhideWhenUsed="0"/>
+    <w:lsdException w:name="Medium Shading 1 Accent 1" w:semiHidden="0" w:uiPriority="63" w:unhideWhenUsed="0"/>
+    <w:lsdException w:name="Medium Shading 2 Accent 1" w:semiHidden="0" w:uiPriority="64" w:unhideWhenUsed="0"/>
+    <w:lsdException w:name="Medium List 1 Accent 1" w:semiHidden="0" w:uiPriority="65" w:unhideWhenUsed="0"/>
+    <w:lsdException w:name="Revision" w:unhideWhenUsed="0"/>
+    <w:lsdException w:name="List Paragraph" w:semiHidden="0" w:uiPriority="34" w:unhideWhenUsed="0" w:qFormat="1"/>
+    <w:lsdException w:name="Quote" w:semiHidden="0" w:uiPriority="29" w:unhideWhenUsed="0" w:qFormat="1"/>
+    <w:lsdException w:name="Intense Quote" w:semiHidden="0" w:uiPriority="30" w:unhideWhenUsed="0" w:qFormat="1"/>
+    <w:lsdException w:name="Medium List 2 Accent 1" w:semiHidden="0" w:uiPriority="66" w:unhideWhenUsed="0"/>
+    <w:lsdException w:name="Medium Grid 1 Accent 1" w:semiHidden="0" w:uiPriority="67" w:unhideWhenUsed="0"/>
+    <w:lsdException w:name="Medium Grid 2 Accent 1" w:semiHidden="0" w:uiPriority="68" w:unhideWhenUsed="0"/>
+    <w:lsdException w:name="Medium Grid 3 Accent 1" w:semiHidden="0" w:uiPriority="69" w:unhideWhenUsed="0"/>
+    <w:lsdException w:name="Dark List Accent 1" w:semiHidden="0" w:uiPriority="70" w:unhideWhenUsed="0"/>
+    <w:lsdException w:name="Colorful Shading Accent 1" w:semiHidden="0" w:uiPriority="71" w:unhideWhenUsed="0"/>
+    <w:lsdException w:name="Colorful List Accent 1" w:semiHidden="0" w:uiPriority="72" w:unhideWhenUsed="0"/>
+    <w:lsdException w:name="Colorful Grid Accent 1" w:semiHidden="0" w:uiPriority="73" w:unhideWhenUsed="0"/>
+    <w:lsdException w:name="Light Shading Accent 2" w:semiHidden="0" w:uiPriority="60" w:unhideWhenUsed="0"/>
+    <w:lsdException w:name="Light List Accent 2" w:semiHidden="0" w:uiPriority="61" w:unhideWhenUsed="0"/>
+    <w:lsdException w:name="Light Grid Accent 2" w:semiHidden="0" w:uiPriority="62" w:unhideWhenUsed="0"/>
+    <w:lsdException w:name="Medium Shading 1 Accent 2" w:semiHidden="0" w:uiPriority="63" w:unhideWhenUsed="0"/>
+    <w:lsdException w:name="Medium Shading 2 Accent 2" w:semiHidden="0" w:uiPriority="64" w:unhideWhenUsed="0"/>
+    <w:lsdException w:name="Medium List 1 Accent 2" w:semiHidden="0" w:uiPriority="65" w:unhideWhenUsed="0"/>
+    <w:lsdException w:name="Medium List 2 Accent 2" w:semiHidden="0" w:uiPriority="66" w:unhideWhenUsed="0"/>
+    <w:lsdException w:name="Medium Grid 1 Accent 2" w:semiHidden="0" w:uiPriority="67" w:unhideWhenUsed="0"/>
+    <w:lsdException w:name="Medium Grid 2 Accent 2" w:semiHidden="0" w:uiPriority="68" w:unhideWhenUsed="0"/>
+    <w:lsdException w:name="Medium Grid 3 Accent 2" w:semiHidden="0" w:uiPriority="69" w:unhideWhenUsed="0"/>
+    <w:lsdException w:name="Dark List Accent 2" w:semiHidden="0" w:uiPriority="70" w:unhideWhenUsed="0"/>
+    <w:lsdException w:name="Colorful Shading Accent 2" w:semiHidden="0" w:uiPriority="71" w:unhideWhenUsed="0"/>
+    <w:lsdException w:name="Colorful List Accent 2" w:semiHidden="0" w:uiPriority="72" w:unhideWhenUsed="0"/>
+    <w:lsdException w:name="Colorful Grid Accent 2" w:semiHidden="0" w:uiPriority="73" w:unhideWhenUsed="0"/>
+    <w:lsdException w:name="Light Shading Accent 3" w:semiHidden="0" w:uiPriority="60" w:unhideWhenUsed="0"/>
+    <w:lsdException w:name="Light List Accent 3" w:semiHidden="0" w:uiPriority="61" w:unhideWhenUsed="0"/>
+    <w:lsdException w:name="Light Grid Accent 3" w:semiHidden="0" w:uiPriority="62" w:unhideWhenUsed="0"/>
+    <w:lsdException w:name="Medium Shading 1 Accent 3" w:semiHidden="0" w:uiPriority="63" w:unhideWhenUsed="0"/>
+    <w:lsdException w:name="Medium Shading 2 Accent 3" w:semiHidden="0" w:uiPriority="64" w:unhideWhenUsed="0"/>
+    <w:lsdException w:name="Medium List 1 Accent 3" w:semiHidden="0" w:uiPriority="65" w:unhideWhenUsed="0"/>
+    <w:lsdException w:name="Medium List 2 Accent 3" w:semiHidden="0" w:uiPriority="66" w:unhideWhenUsed="0"/>
+    <w:lsdException w:name="Medium Grid 1 Accent 3" w:semiHidden="0" w:uiPriority="67" w:unhideWhenUsed="0"/>
+    <w:lsdException w:name="Medium Grid 2 Accent 3" w:semiHidden="0" w:uiPriority="68" w:unhideWhenUsed="0"/>
+    <w:lsdException w:name="Medium Grid 3 Accent 3" w:semiHidden="0" w:uiPriority="69" w:unhideWhenUsed="0"/>
+    <w:lsdException w:name="Dark List Accent 3" w:semiHidden="0" w:uiPriority="70" w:unhideWhenUsed="0"/>
+    <w:lsdException w:name="Colorful Shading Accent 3" w:semiHidden="0" w:uiPriority="71" w:unhideWhenUsed="0"/>
+    <w:lsdException w:name="Colorful List Accent 3" w:semiHidden="0" w:uiPriority="72" w:unhideWhenUsed="0"/>
+    <w:lsdException w:name="Colorful Grid Accent 3" w:semiHidden="0" w:uiPriority="73" w:unhideWhenUsed="0"/>
+    <w:lsdException w:name="Light Shading Accent 4" w:semiHidden="0" w:uiPriority="60" w:unhideWhenUsed="0"/>
+    <w:lsdException w:name="Light List Accent 4" w:semiHidden="0" w:uiPriority="61" w:unhideWhenUsed="0"/>
+    <w:lsdException w:name="Light Grid Accent 4" w:semiHidden="0" w:uiPriority="62" w:unhideWhenUsed="0"/>
+    <w:lsdException w:name="Medium Shading 1 Accent 4" w:semiHidden="0" w:uiPriority="63" w:unhideWhenUsed="0"/>
+    <w:lsdException w:name="Medium Shading 2 Accent 4" w:semiHidden="0" w:uiPriority="64" w:unhideWhenUsed="0"/>
+    <w:lsdException w:name="Medium List 1 Accent 4" w:semiHidden="0" w:uiPriority="65" w:unhideWhenUsed="0"/>
+    <w:lsdException w:name="Medium List 2 Accent 4" w:semiHidden="0" w:uiPriority="66" w:unhideWhenUsed="0"/>
+    <w:lsdException w:name="Medium Grid 1 Accent 4" w:semiHidden="0" w:uiPriority="67" w:unhideWhenUsed="0"/>
+    <w:lsdException w:name="Medium Grid 2 Accent 4" w:semiHidden="0" w:uiPriority="68" w:unhideWhenUsed="0"/>
+    <w:lsdException w:name="Medium Grid 3 Accent 4" w:semiHidden="0" w:uiPriority="69" w:unhideWhenUsed="0"/>
+    <w:lsdException w:name="Dark List Accent 4" w:semiHidden="0" w:uiPriority="70" w:unhideWhenUsed="0"/>
+    <w:lsdException w:name="Colorful Shading Accent 4" w:semiHidden="0" w:uiPriority="71" w:unhideWhenUsed="0"/>
+    <w:lsdException w:name="Colorful List Accent 4" w:semiHidden="0" w:uiPriority="72" w:unhideWhenUsed="0"/>
+    <w:lsdException w:name="Colorful Grid Accent 4" w:semiHidden="0" w:uiPriority="73" w:unhideWhenUsed="0"/>
+    <w:lsdException w:name="Light Shading Accent 5" w:semiHidden="0" w:uiPriority="60" w:unhideWhenUsed="0"/>
+    <w:lsdException w:name="Light List Accent 5" w:semiHidden="0" w:uiPriority="61" w:unhideWhenUsed="0"/>
+    <w:lsdException w:name="Light Grid Accent 5" w:semiHidden="0" w:uiPriority="62" w:unhideWhenUsed="0"/>
+    <w:lsdException w:name="Medium Shading 1 Accent 5" w:semiHidden="0" w:uiPriority="63" w:unhideWhenUsed="0"/>
+    <w:lsdException w:name="Medium Shading 2 Accent 5" w:semiHidden="0" w:uiPriority="64" w:unhideWhenUsed="0"/>
+    <w:lsdException w:name="Medium List 1 Accent 5" w:semiHidden="0" w:uiPriority="65" w:unhideWhenUsed="0"/>
+    <w:lsdException w:name="Medium List 2 Accent 5" w:semiHidden="0" w:uiPriority="66" w:unhideWhenUsed="0"/>
+    <w:lsdException w:name="Medium Grid 1 Accent 5" w:semiHidden="0" w:uiPriority="67" w:unhideWhenUsed="0"/>
+    <w:lsdException w:name="Medium Grid 2 Accent 5" w:semiHidden="0" w:uiPriority="68" w:unhideWhenUsed="0"/>
+    <w:lsdException w:name="Medium Grid 3 Accent 5" w:semiHidden="0" w:uiPriority="69" w:unhideWhenUsed="0"/>
+    <w:lsdException w:name="Dark List Accent 5" w:semiHidden="0" w:uiPriority="70" w:unhideWhenUsed="0"/>
+    <w:lsdException w:name="Colorful Shading Accent 5" w:semiHidden="0" w:uiPriority="71" w:unhideWhenUsed="0"/>
+    <w:lsdException w:name="Colorful List Accent 5" w:semiHidden="0" w:uiPriority="72" w:unhideWhenUsed="0"/>
+    <w:lsdException w:name="Colorful Grid Accent 5" w:semiHidden="0" w:uiPriority="73" w:unhideWhenUsed="0"/>
+    <w:lsdException w:name="Light Shading Accent 6" w:semiHidden="0" w:uiPriority="60" w:unhideWhenUsed="0"/>
+    <w:lsdException w:name="Light List Accent 6" w:semiHidden="0" w:uiPriority="61" w:unhideWhenUsed="0"/>
+    <w:lsdException w:name="Light Grid Accent 6" w:semiHidden="0" w:uiPriority="62" w:unhideWhenUsed="0"/>
+    <w:lsdException w:name="Medium Shading 1 Accent 6" w:semiHidden="0" w:uiPriority="63" w:unhideWhenUsed="0"/>
+    <w:lsdException w:name="Medium Shading 2 Accent 6" w:semiHidden="0" w:uiPriority="64" w:unhideWhenUsed="0"/>
+    <w:lsdException w:name="Medium List 1 Accent 6" w:semiHidden="0" w:uiPriority="65" w:unhideWhenUsed="0"/>
+    <w:lsdException w:name="Medium List 2 Accent 6" w:semiHidden="0" w:uiPriority="66" w:unhideWhenUsed="0"/>
+    <w:lsdException w:name="Medium Grid 1 Accent 6" w:semiHidden="0" w:uiPriority="67" w:unhideWhenUsed="0"/>
+    <w:lsdException w:name="Medium Grid 2 Accent 6" w:semiHidden="0" w:uiPriority="68" w:unhideWhenUsed="0"/>
+    <w:lsdException w:name="Medium Grid 3 Accent 6" w:semiHidden="0" w:uiPriority="69" w:unhideWhenUsed="0"/>
+    <w:lsdException w:name="Dark List Accent 6" w:semiHidden="0" w:uiPriority="70" w:unhideWhenUsed="0"/>
+    <w:lsdException w:name="Colorful Shading Accent 6" w:semiHidden="0" w:uiPriority="71" w:unhideWhenUsed="0"/>
+    <w:lsdException w:name="Colorful List Accent 6" w:semiHidden="0" w:uiPriority="72" w:unhideWhenUsed="0"/>
+    <w:lsdException w:name="Colorful Grid Accent 6" w:semiHidden="0" w:uiPriority="73" w:unhideWhenUsed="0"/>
+    <w:lsdException w:name="Subtle Emphasis" w:semiHidden="0" w:uiPriority="19" w:unhideWhenUsed="0" w:qFormat="1"/>
+    <w:lsdException w:name="Intense Emphasis" w:semiHidden="0" w:uiPriority="21" w:unhideWhenUsed="0" w:qFormat="1"/>
+    <w:lsdException w:name="Subtle Reference" w:semiHidden="0" w:uiPriority="31" w:unhideWhenUsed="0" w:qFormat="1"/>
+    <w:lsdException w:name="Intense Reference" w:semiHidden="0" w:uiPriority="32" w:unhideWhenUsed="0" w:qFormat="1"/>
+    <w:lsdException w:name="Book Title" w:semiHidden="0" w:uiPriority="33" w:unhideWhenUsed="0" w:qFormat="1"/>
+    <w:lsdException w:name="Bibliography" w:uiPriority="37"/>
+    <w:lsdException w:name="TOC Heading" w:uiPriority="39" w:qFormat="1"/>
+  </w:latentStyles>
+  <w:style w:type="paragraph" w:default="1" w:styleId="Normal">
+    <w:name w:val="Normal"/>
+    <w:qFormat/>
+    <w:pPr>
+      <w:suppressAutoHyphens/>
+      <w:spacing w:after="200"/>
+    </w:pPr>
+    <w:rPr>
+      <w:color w:val="00000A"/>
+      <w:sz w:val="22"/>
+    </w:rPr>
+  </w:style>
+  <w:style w:type="character" w:default="1" w:styleId="Fontepargpadro">
+    <w:name w:val="Default Paragraph Font"/>
+    <w:uiPriority w:val="1"/>
+    <w:semiHidden/>
+    <w:unhideWhenUsed/>
+  </w:style>
+  <w:style w:type="table" w:default="1" w:styleId="Tabelanormal">
+    <w:name w:val="Normal Table"/>
+    <w:uiPriority w:val="99"/>
+    <w:semiHidden/>
+    <w:unhideWhenUsed/>
+    <w:tblPr>
+      <w:tblInd w:w="0" w:type="dxa"/>
+      <w:tblCellMar>
+        <w:top w:w="0" w:type="dxa"/>
+        <w:left w:w="108" w:type="dxa"/>
+        <w:bottom w:w="0" w:type="dxa"/>
+        <w:right w:w="108" w:type="dxa"/>
+      </w:tblCellMar>
+    </w:tblPr>
+  </w:style>
+  <w:style w:type="numbering" w:default="1" w:styleId="Semlista">
+    <w:name w:val="No List"/>
+    <w:uiPriority w:val="99"/>
+    <w:semiHidden/>
+    <w:unhideWhenUsed/>
+  </w:style>
+  <w:style w:type="paragraph" w:styleId="Ttulo">
+    <w:name w:val="Title"/>
+    <w:basedOn w:val="Normal"/>
+    <w:next w:val="Corpodotexto"/>
+    <w:qFormat/>
+    <w:pPr>
+      <w:keepNext/>
+      <w:spacing w:before="240" w:after="120"/>
+    </w:pPr>
+    <w:rPr>
+      <w:rFonts w:ascii="Liberation Sans" w:eastAsia="Microsoft YaHei" w:hAnsi="Liberation Sans" w:cs="Mangal"/>
+      <w:sz w:val="28"/>
+      <w:szCs w:val="28"/>
+    </w:rPr>
+  </w:style>
+  <w:style w:type="paragraph" w:customStyle="1" w:styleId="Corpodotexto">
+    <w:name w:val="Corpo do texto"/>
+    <w:basedOn w:val="Normal"/>
+    <w:pPr>
+      <w:spacing w:after="140" w:line="288" w:lineRule="auto"/>
+    </w:pPr>
+  </w:style>
+  <w:style w:type="paragraph" w:styleId="Lista">
+    <w:name w:val="List"/>
+    <w:basedOn w:val="Corpodotexto"/>
+    <w:rPr>
+      <w:rFonts w:cs="Mangal"/>
+    </w:rPr>
+  </w:style>
+  <w:style w:type="paragraph" w:styleId="Legenda">
+    <w:name w:val="caption"/>
+    <w:basedOn w:val="Normal"/>
+    <w:pPr>
+      <w:suppressLineNumbers/>
+      <w:spacing w:before="120" w:after="120"/>
+    </w:pPr>
+    <w:rPr>
+      <w:rFonts w:cs="Mangal"/>
+      <w:i/>
+      <w:iCs/>
+      <w:sz w:val="24"/>
+      <w:szCs w:val="24"/>
+    </w:rPr>
+  </w:style>
+  <w:style w:type="paragraph" w:customStyle="1" w:styleId="ndice">
+    <w:name w:val="Índice"/>
+    <w:basedOn w:val="Normal"/>
+    <w:qFormat/>
+    <w:pPr>
+      <w:suppressLineNumbers/>
+    </w:pPr>
+    <w:rPr>
+      <w:rFonts w:cs="Mangal"/>
+    </w:rPr>
   </w:style>
 </w:styles>
 </file>

</xml_diff>